<commit_message>
fixed bug where agent was passing input first message instead of output
</commit_message>
<xml_diff>
--- a/docs/Financial QA System Report.docx
+++ b/docs/Financial QA System Report.docx
@@ -1492,12 +1492,24 @@
       <w:r>
         <w:t>To build the application, use “docker-compose up” in the root directory of the repository.</w:t>
       </w:r>
-    </w:p>
-    <w:p>
-      <w:r>
-        <w:t>-</w:t>
-      </w:r>
-      <w:r>
+      <w:r>
+        <w:t xml:space="preserve"> It then exposes the port 8501, which means once the container has been built and executed, you can access from your browser at </w:t>
+      </w:r>
+      <w:r>
+        <w:rPr>
+          <w:b/>
+          <w:bCs/>
+          <w:i/>
+          <w:iCs/>
+        </w:rPr>
+        <w:t>localhost:8501</w:t>
+      </w:r>
+    </w:p>
+    <w:p>
+      <w:r>
+        <w:rPr>
+          <w:noProof/>
+        </w:rPr>
         <w:drawing>
           <wp:inline distT="0" distB="0" distL="0" distR="0" wp14:anchorId="5B8CCD71" wp14:editId="47ED26DE">
             <wp:extent cx="6635750" cy="3837648"/>
@@ -1561,6 +1573,157 @@
     </w:p>
     <w:p>
       <w:pPr>
+        <w:pStyle w:val="ListParagraph"/>
+        <w:numPr>
+          <w:ilvl w:val="0"/>
+          <w:numId w:val="7"/>
+        </w:numPr>
+      </w:pPr>
+      <w:r>
+        <w:t xml:space="preserve">You can select a row to process the question for. There is a ground truth assigned to that row. </w:t>
+      </w:r>
+    </w:p>
+    <w:p>
+      <w:pPr>
+        <w:pStyle w:val="ListParagraph"/>
+        <w:numPr>
+          <w:ilvl w:val="0"/>
+          <w:numId w:val="7"/>
+        </w:numPr>
+      </w:pPr>
+      <w:r>
+        <w:t>You can also click on “</w:t>
+      </w:r>
+      <w:r>
+        <w:rPr>
+          <w:b/>
+          <w:bCs/>
+        </w:rPr>
+        <w:t>Show Source Text</w:t>
+      </w:r>
+      <w:r>
+        <w:t>” to expand into a scrollable container with the original source text the question is asked on.</w:t>
+      </w:r>
+    </w:p>
+    <w:p>
+      <w:pPr>
+        <w:pStyle w:val="ListParagraph"/>
+        <w:numPr>
+          <w:ilvl w:val="0"/>
+          <w:numId w:val="7"/>
+        </w:numPr>
+      </w:pPr>
+      <w:r>
+        <w:t>Below this, you are also able to customise the question and ground truth.</w:t>
+      </w:r>
+    </w:p>
+    <w:p>
+      <w:pPr>
+        <w:pStyle w:val="ListParagraph"/>
+        <w:numPr>
+          <w:ilvl w:val="0"/>
+          <w:numId w:val="7"/>
+        </w:numPr>
+      </w:pPr>
+      <w:r>
+        <w:t>You can “</w:t>
+      </w:r>
+      <w:r>
+        <w:rPr>
+          <w:b/>
+          <w:bCs/>
+        </w:rPr>
+        <w:t xml:space="preserve">Process Selected Row” </w:t>
+      </w:r>
+      <w:r>
+        <w:t xml:space="preserve">to </w:t>
+      </w:r>
+      <w:r>
+        <w:t xml:space="preserve">execute </w:t>
+      </w:r>
+      <w:r>
+        <w:t>the</w:t>
+      </w:r>
+      <w:r>
+        <w:t xml:space="preserve"> agent</w:t>
+      </w:r>
+      <w:r>
+        <w:t>.</w:t>
+      </w:r>
+    </w:p>
+    <w:p>
+      <w:pPr>
+        <w:pStyle w:val="ListParagraph"/>
+        <w:numPr>
+          <w:ilvl w:val="0"/>
+          <w:numId w:val="7"/>
+        </w:numPr>
+      </w:pPr>
+      <w:r>
+        <w:lastRenderedPageBreak/>
+        <w:drawing>
+          <wp:inline distT="0" distB="0" distL="0" distR="0" wp14:anchorId="701F5E2E" wp14:editId="6C765CD5">
+            <wp:extent cx="6463079" cy="4489450"/>
+            <wp:effectExtent l="0" t="0" r="0" b="6350"/>
+            <wp:docPr id="834265358" name="Picture 1"/>
+            <wp:cNvGraphicFramePr>
+              <a:graphicFrameLocks xmlns:a="http://schemas.openxmlformats.org/drawingml/2006/main" noChangeAspect="1"/>
+            </wp:cNvGraphicFramePr>
+            <a:graphic xmlns:a="http://schemas.openxmlformats.org/drawingml/2006/main">
+              <a:graphicData uri="http://schemas.openxmlformats.org/drawingml/2006/picture">
+                <pic:pic xmlns:pic="http://schemas.openxmlformats.org/drawingml/2006/picture">
+                  <pic:nvPicPr>
+                    <pic:cNvPr id="834265358" name=""/>
+                    <pic:cNvPicPr/>
+                  </pic:nvPicPr>
+                  <pic:blipFill>
+                    <a:blip r:embed="rId8"/>
+                    <a:stretch>
+                      <a:fillRect/>
+                    </a:stretch>
+                  </pic:blipFill>
+                  <pic:spPr>
+                    <a:xfrm>
+                      <a:off x="0" y="0"/>
+                      <a:ext cx="6469547" cy="4493943"/>
+                    </a:xfrm>
+                    <a:prstGeom prst="rect">
+                      <a:avLst/>
+                    </a:prstGeom>
+                  </pic:spPr>
+                </pic:pic>
+              </a:graphicData>
+            </a:graphic>
+          </wp:inline>
+        </w:drawing>
+      </w:r>
+    </w:p>
+    <w:p>
+      <w:pPr>
+        <w:pStyle w:val="ListParagraph"/>
+        <w:numPr>
+          <w:ilvl w:val="0"/>
+          <w:numId w:val="7"/>
+        </w:numPr>
+      </w:pPr>
+      <w:r>
+        <w:t>Once the agent has run, you have visibility on the score below, with some explanation on  the three pillars of scoring (numerical accuracy, context relevance and conceptual correctness).</w:t>
+      </w:r>
+    </w:p>
+    <w:p>
+      <w:pPr>
+        <w:pStyle w:val="ListParagraph"/>
+        <w:numPr>
+          <w:ilvl w:val="0"/>
+          <w:numId w:val="7"/>
+        </w:numPr>
+      </w:pPr>
+      <w:r>
+        <w:t>There are also expanders on the right hand side which show the full result and agent flow.</w:t>
+      </w:r>
+    </w:p>
+    <w:p>
+      <w:pPr>
         <w:pStyle w:val="Heading1"/>
       </w:pPr>
       <w:r>
@@ -1659,26 +1822,26 @@
           <w:b/>
           <w:bCs/>
         </w:rPr>
+        <w:t>Automatic Quality Filtering for Training Data:</w:t>
+      </w:r>
+      <w:r>
+        <w:t xml:space="preserve"> To reduce ambiguities arising from low-quality or inconsistent ground-truth values, an automated quality-check mechanism could be added to filter out problematic examples before training. This would help ensure the model is trained and evaluated on data that reflects the precise, real-world standards needed for reliable answers.</w:t>
+      </w:r>
+    </w:p>
+    <w:p>
+      <w:pPr>
+        <w:pStyle w:val="ListParagraph"/>
+        <w:numPr>
+          <w:ilvl w:val="0"/>
+          <w:numId w:val="9"/>
+        </w:numPr>
+      </w:pPr>
+      <w:r>
+        <w:rPr>
+          <w:b/>
+          <w:bCs/>
+        </w:rPr>
         <w:lastRenderedPageBreak/>
-        <w:t>Automatic Quality Filtering for Training Data:</w:t>
-      </w:r>
-      <w:r>
-        <w:t xml:space="preserve"> To reduce ambiguities arising from low-quality or inconsistent ground-truth values, an automated quality-check mechanism could be added to filter out problematic examples before training. This would help ensure the model is trained and evaluated on data that reflects the precise, real-world standards needed for reliable answers.</w:t>
-      </w:r>
-    </w:p>
-    <w:p>
-      <w:pPr>
-        <w:pStyle w:val="ListParagraph"/>
-        <w:numPr>
-          <w:ilvl w:val="0"/>
-          <w:numId w:val="9"/>
-        </w:numPr>
-      </w:pPr>
-      <w:r>
-        <w:rPr>
-          <w:b/>
-          <w:bCs/>
-        </w:rPr>
         <w:t>Dynamic Evaluation Margins:</w:t>
       </w:r>
       <w:r>
@@ -1756,13 +1919,7 @@
         <w:t>Prompt Adjustments Based on Question Type:</w:t>
       </w:r>
       <w:r>
-        <w:t xml:space="preserve"> </w:t>
-      </w:r>
-      <w:r>
-        <w:t xml:space="preserve">At the moment, the system is only able to </w:t>
-      </w:r>
-      <w:r>
-        <w:t>he model’s responses could be optimized based on question types:</w:t>
+        <w:t xml:space="preserve"> At the moment, the system is only able to he model’s responses could be optimized based on question types:</w:t>
       </w:r>
     </w:p>
     <w:p>
@@ -3749,6 +3906,7 @@
   <w:style w:type="character" w:default="1" w:styleId="DefaultParagraphFont">
     <w:name w:val="Default Paragraph Font"/>
     <w:uiPriority w:val="1"/>
+    <w:semiHidden/>
     <w:unhideWhenUsed/>
   </w:style>
   <w:style w:type="table" w:default="1" w:styleId="TableNormal">

</xml_diff>